<commit_message>
add a use-case file
</commit_message>
<xml_diff>
--- a/迭代评估报告.docx
+++ b/迭代评估报告.docx
@@ -112,9 +112,23 @@
               <w:spacing w:line="460" w:lineRule="atLeast"/>
               <w:jc w:val="center"/>
               <w:rPr>
-                <w:szCs w:val="21"/>
-              </w:rPr>
-            </w:pPr>
+                <w:rFonts w:hint="eastAsia"/>
+                <w:szCs w:val="21"/>
+              </w:rPr>
+            </w:pPr>
+            <w:r>
+              <w:rPr>
+                <w:rFonts w:hint="eastAsia"/>
+                <w:szCs w:val="21"/>
+              </w:rPr>
+              <w:t>1</w:t>
+            </w:r>
+            <w:r>
+              <w:rPr>
+                <w:szCs w:val="21"/>
+              </w:rPr>
+              <w:t>5</w:t>
+            </w:r>
           </w:p>
         </w:tc>
         <w:tc>
@@ -148,14 +162,22 @@
           </w:tcPr>
           <w:p>
             <w:pPr>
-              <w:pStyle w:val="aa"/>
-              <w:ind w:firstLineChars="0" w:firstLine="0"/>
+              <w:adjustRightInd w:val="0"/>
+              <w:snapToGrid w:val="0"/>
+              <w:spacing w:line="460" w:lineRule="atLeast"/>
+              <w:jc w:val="center"/>
               <w:rPr>
                 <w:rFonts w:eastAsia="黑体"/>
                 <w:color w:val="0070C0"/>
                 <w:szCs w:val="21"/>
               </w:rPr>
             </w:pPr>
+            <w:r>
+              <w:rPr>
+                <w:szCs w:val="21"/>
+              </w:rPr>
+              <w:t>Spot-palm</w:t>
+            </w:r>
           </w:p>
         </w:tc>
       </w:tr>
@@ -199,6 +221,13 @@
                 <w:szCs w:val="21"/>
               </w:rPr>
             </w:pPr>
+            <w:r>
+              <w:rPr>
+                <w:rFonts w:hint="eastAsia"/>
+                <w:szCs w:val="21"/>
+              </w:rPr>
+              <w:t>界面原型迭代</w:t>
+            </w:r>
           </w:p>
         </w:tc>
         <w:tc>
@@ -237,9 +266,98 @@
               <w:spacing w:line="460" w:lineRule="atLeast"/>
               <w:jc w:val="center"/>
               <w:rPr>
-                <w:szCs w:val="21"/>
-              </w:rPr>
-            </w:pPr>
+                <w:rFonts w:hint="eastAsia"/>
+                <w:szCs w:val="21"/>
+              </w:rPr>
+            </w:pPr>
+            <w:r>
+              <w:rPr>
+                <w:rFonts w:hint="eastAsia"/>
+                <w:szCs w:val="21"/>
+              </w:rPr>
+              <w:t>2</w:t>
+            </w:r>
+            <w:r>
+              <w:rPr>
+                <w:szCs w:val="21"/>
+              </w:rPr>
+              <w:t>023</w:t>
+            </w:r>
+            <w:r>
+              <w:rPr>
+                <w:rFonts w:hint="eastAsia"/>
+                <w:szCs w:val="21"/>
+              </w:rPr>
+              <w:t>年</w:t>
+            </w:r>
+            <w:r>
+              <w:rPr>
+                <w:rFonts w:hint="eastAsia"/>
+                <w:szCs w:val="21"/>
+              </w:rPr>
+              <w:t>2</w:t>
+            </w:r>
+            <w:r>
+              <w:rPr>
+                <w:rFonts w:hint="eastAsia"/>
+                <w:szCs w:val="21"/>
+              </w:rPr>
+              <w:t>月</w:t>
+            </w:r>
+            <w:r>
+              <w:rPr>
+                <w:rFonts w:hint="eastAsia"/>
+                <w:szCs w:val="21"/>
+              </w:rPr>
+              <w:t>2</w:t>
+            </w:r>
+            <w:r>
+              <w:rPr>
+                <w:szCs w:val="21"/>
+              </w:rPr>
+              <w:t>3</w:t>
+            </w:r>
+            <w:r>
+              <w:rPr>
+                <w:rFonts w:hint="eastAsia"/>
+                <w:szCs w:val="21"/>
+              </w:rPr>
+              <w:t>日～</w:t>
+            </w:r>
+            <w:r>
+              <w:rPr>
+                <w:rFonts w:hint="eastAsia"/>
+                <w:szCs w:val="21"/>
+              </w:rPr>
+              <w:t>3</w:t>
+            </w:r>
+            <w:r>
+              <w:rPr>
+                <w:rFonts w:hint="eastAsia"/>
+                <w:szCs w:val="21"/>
+              </w:rPr>
+              <w:t>月</w:t>
+            </w:r>
+            <w:r>
+              <w:rPr>
+                <w:rFonts w:hint="eastAsia"/>
+                <w:szCs w:val="21"/>
+              </w:rPr>
+              <w:t>1</w:t>
+            </w:r>
+            <w:r>
+              <w:rPr>
+                <w:szCs w:val="21"/>
+              </w:rPr>
+              <w:t>3</w:t>
+            </w:r>
+            <w:r>
+              <w:rPr>
+                <w:rFonts w:hint="eastAsia"/>
+                <w:szCs w:val="21"/>
+              </w:rPr>
+              <w:t>日</w:t>
+            </w:r>
           </w:p>
         </w:tc>
       </w:tr>
@@ -283,6 +401,7 @@
               <w:snapToGrid w:val="0"/>
               <w:spacing w:line="460" w:lineRule="atLeast"/>
               <w:rPr>
+                <w:rFonts w:hint="eastAsia"/>
                 <w:szCs w:val="21"/>
               </w:rPr>
             </w:pPr>
@@ -724,6 +843,7 @@
     <w:lsdException w:name="Strong" w:qFormat="1"/>
     <w:lsdException w:name="Emphasis" w:qFormat="1"/>
     <w:lsdException w:name="HTML Keyboard" w:semiHidden="1" w:unhideWhenUsed="1"/>
+    <w:lsdException w:name="Normal Table" w:semiHidden="1" w:unhideWhenUsed="1"/>
     <w:lsdException w:name="annotation subject" w:semiHidden="1" w:unhideWhenUsed="1"/>
     <w:lsdException w:name="No List" w:semiHidden="1" w:unhideWhenUsed="1"/>
     <w:lsdException w:name="Outline List 1" w:semiHidden="1" w:unhideWhenUsed="1"/>
@@ -766,8 +886,11 @@
     <w:lsdException w:name="Table Contemporary" w:semiHidden="1" w:unhideWhenUsed="1"/>
     <w:lsdException w:name="Table Elegant" w:semiHidden="1" w:unhideWhenUsed="1"/>
     <w:lsdException w:name="Table Professional" w:semiHidden="1" w:unhideWhenUsed="1"/>
+    <w:lsdException w:name="Table Subtle 1" w:semiHidden="1" w:unhideWhenUsed="1"/>
     <w:lsdException w:name="Table Subtle 2" w:semiHidden="1" w:unhideWhenUsed="1"/>
     <w:lsdException w:name="Table Web 1" w:semiHidden="1" w:unhideWhenUsed="1"/>
+    <w:lsdException w:name="Table Web 2" w:semiHidden="1" w:unhideWhenUsed="1"/>
+    <w:lsdException w:name="Table Web 3" w:semiHidden="1" w:unhideWhenUsed="1"/>
     <w:lsdException w:name="Balloon Text" w:semiHidden="1" w:unhideWhenUsed="1"/>
     <w:lsdException w:name="Table Theme" w:semiHidden="1" w:unhideWhenUsed="1"/>
     <w:lsdException w:name="Placeholder Text" w:semiHidden="1" w:uiPriority="99"/>

</xml_diff>